<commit_message>
Analisis modelo relacional y modelo entidad relacion de Eros Jose Adarraga
</commit_message>
<xml_diff>
--- a/SantiagoRamirezArenasDocumentacionActividadDB03.docx
+++ b/SantiagoRamirezArenasDocumentacionActividadDB03.docx
@@ -73,13 +73,7 @@
         </w:numPr>
       </w:pPr>
       <w:r>
-        <w:t xml:space="preserve">Elaborar el diagrama E-R del ejercicio de la </w:t>
-      </w:r>
-      <w:r>
-        <w:t>librería</w:t>
-      </w:r>
-      <w:r>
-        <w:t xml:space="preserve"> (anexo)</w:t>
+        <w:t>Elaborar el diagrama E-R del ejercicio de la librería (anexo)</w:t>
       </w:r>
     </w:p>
     <w:p>
@@ -90,13 +84,7 @@
         </w:numPr>
       </w:pPr>
       <w:r>
-        <w:t xml:space="preserve">Elaborar el modelo </w:t>
-      </w:r>
-      <w:r>
-        <w:t>relación</w:t>
-      </w:r>
-      <w:r>
-        <w:t xml:space="preserve"> del punto 1.</w:t>
+        <w:t>Elaborar el modelo relación del punto 1.</w:t>
       </w:r>
     </w:p>
     <w:p>
@@ -156,13 +144,7 @@
       </w:r>
       <w:proofErr w:type="gramEnd"/>
       <w:r>
-        <w:t xml:space="preserve"> </w:t>
-      </w:r>
-      <w:r>
-        <w:t>según</w:t>
-      </w:r>
-      <w:r>
-        <w:t xml:space="preserve"> el listado </w:t>
+        <w:t xml:space="preserve"> según el listado </w:t>
       </w:r>
       <w:proofErr w:type="spellStart"/>
       <w:r>
@@ -433,16 +415,7 @@
         </w:numPr>
       </w:pPr>
       <w:r>
-        <w:t>Un libro puede  ser comprado por uno o varios clientes, mientras que un cliente puede comprar uno o varios libros</w:t>
-      </w:r>
-      <w:r>
-        <w:t>, por lo tanto tiene una cardinalidad de (</w:t>
-      </w:r>
-      <w:r>
-        <w:t>M</w:t>
-      </w:r>
-      <w:r>
-        <w:t>,N).</w:t>
+        <w:t>Un libro puede  ser comprado por uno o varios clientes, mientras que un cliente puede comprar uno o varios libros, por lo tanto tiene una cardinalidad de (M,N).</w:t>
       </w:r>
     </w:p>
     <w:p>
@@ -1654,16 +1627,16 @@
           <w:color w:val="333333"/>
           <w:sz w:val="20"/>
           <w:szCs w:val="20"/>
-          <w:lang w:eastAsia="es-CO"/>
-        </w:rPr>
-      </w:pPr>
-      <w:r>
-        <w:rPr>
-          <w:rFonts w:ascii="Courier New" w:eastAsia="Times New Roman" w:hAnsi="Courier New" w:cs="Courier New"/>
-          <w:color w:val="333333"/>
-          <w:sz w:val="20"/>
-          <w:szCs w:val="20"/>
-          <w:lang w:eastAsia="es-CO"/>
+          <w:lang w:val="en-US" w:eastAsia="es-CO"/>
+        </w:rPr>
+      </w:pPr>
+      <w:r>
+        <w:rPr>
+          <w:rFonts w:ascii="Courier New" w:eastAsia="Times New Roman" w:hAnsi="Courier New" w:cs="Courier New"/>
+          <w:color w:val="333333"/>
+          <w:sz w:val="20"/>
+          <w:szCs w:val="20"/>
+          <w:lang w:val="en-US" w:eastAsia="es-CO"/>
         </w:rPr>
         <w:t>USE `</w:t>
       </w:r>
@@ -1674,7 +1647,7 @@
           <w:color w:val="333333"/>
           <w:sz w:val="20"/>
           <w:szCs w:val="20"/>
-          <w:lang w:eastAsia="es-CO"/>
+          <w:lang w:val="en-US" w:eastAsia="es-CO"/>
         </w:rPr>
         <w:t>LibreriaModeloRelacionalWorbench</w:t>
       </w:r>
@@ -1686,7 +1659,7 @@
           <w:color w:val="333333"/>
           <w:sz w:val="20"/>
           <w:szCs w:val="20"/>
-          <w:lang w:eastAsia="es-CO"/>
+          <w:lang w:val="en-US" w:eastAsia="es-CO"/>
         </w:rPr>
         <w:t>` ;</w:t>
       </w:r>
@@ -1718,7 +1691,7 @@
           <w:color w:val="333333"/>
           <w:sz w:val="20"/>
           <w:szCs w:val="20"/>
-          <w:lang w:eastAsia="es-CO"/>
+          <w:lang w:val="en-US" w:eastAsia="es-CO"/>
         </w:rPr>
       </w:pPr>
     </w:p>
@@ -3411,7 +3384,6 @@
         </w:rPr>
         <w:t xml:space="preserve">` </w:t>
       </w:r>
-      <w:proofErr w:type="gramStart"/>
       <w:r>
         <w:rPr>
           <w:rFonts w:ascii="Courier New" w:eastAsia="Times New Roman" w:hAnsi="Courier New" w:cs="Courier New"/>
@@ -3432,7 +3404,6 @@
         </w:rPr>
         <w:t>(</w:t>
       </w:r>
-      <w:proofErr w:type="gramEnd"/>
       <w:r>
         <w:rPr>
           <w:rFonts w:ascii="Courier New" w:eastAsia="Times New Roman" w:hAnsi="Courier New" w:cs="Courier New"/>
@@ -7736,7 +7707,6 @@
         <w:t>LibreriaModeloRelacionalWorbench</w:t>
       </w:r>
       <w:proofErr w:type="spellEnd"/>
-      <w:proofErr w:type="gramStart"/>
       <w:r>
         <w:rPr>
           <w:rFonts w:ascii="Courier New" w:eastAsia="Times New Roman" w:hAnsi="Courier New" w:cs="Courier New"/>
@@ -7745,18 +7715,7 @@
           <w:szCs w:val="20"/>
           <w:lang w:val="en-US" w:eastAsia="es-CO"/>
         </w:rPr>
-        <w:t>`.`</w:t>
-      </w:r>
-      <w:proofErr w:type="gramEnd"/>
-      <w:r>
-        <w:rPr>
-          <w:rFonts w:ascii="Courier New" w:eastAsia="Times New Roman" w:hAnsi="Courier New" w:cs="Courier New"/>
-          <w:color w:val="888888"/>
-          <w:sz w:val="20"/>
-          <w:szCs w:val="20"/>
-          <w:lang w:val="en-US" w:eastAsia="es-CO"/>
-        </w:rPr>
-        <w:t>Autor`</w:t>
+        <w:t>`.`Autor`</w:t>
       </w:r>
     </w:p>
     <w:p>
@@ -11864,7 +11823,7 @@
           <w:color w:val="333333"/>
           <w:sz w:val="20"/>
           <w:szCs w:val="20"/>
-          <w:lang w:eastAsia="es-CO"/>
+          <w:lang w:val="en-US" w:eastAsia="es-CO"/>
         </w:rPr>
       </w:pPr>
       <w:r>
@@ -11885,7 +11844,7 @@
           <w:color w:val="008800"/>
           <w:sz w:val="20"/>
           <w:szCs w:val="20"/>
-          <w:lang w:eastAsia="es-CO"/>
+          <w:lang w:val="en-US" w:eastAsia="es-CO"/>
         </w:rPr>
         <w:t>ON</w:t>
       </w:r>
@@ -11895,7 +11854,7 @@
           <w:color w:val="333333"/>
           <w:sz w:val="20"/>
           <w:szCs w:val="20"/>
-          <w:lang w:eastAsia="es-CO"/>
+          <w:lang w:val="en-US" w:eastAsia="es-CO"/>
         </w:rPr>
         <w:t xml:space="preserve"> </w:t>
       </w:r>
@@ -11907,7 +11866,7 @@
           <w:color w:val="008800"/>
           <w:sz w:val="20"/>
           <w:szCs w:val="20"/>
-          <w:lang w:eastAsia="es-CO"/>
+          <w:lang w:val="en-US" w:eastAsia="es-CO"/>
         </w:rPr>
         <w:t>DELETE</w:t>
       </w:r>
@@ -11917,7 +11876,7 @@
           <w:color w:val="333333"/>
           <w:sz w:val="20"/>
           <w:szCs w:val="20"/>
-          <w:lang w:eastAsia="es-CO"/>
+          <w:lang w:val="en-US" w:eastAsia="es-CO"/>
         </w:rPr>
         <w:t xml:space="preserve"> </w:t>
       </w:r>
@@ -11929,7 +11888,7 @@
           <w:color w:val="008800"/>
           <w:sz w:val="20"/>
           <w:szCs w:val="20"/>
-          <w:lang w:eastAsia="es-CO"/>
+          <w:lang w:val="en-US" w:eastAsia="es-CO"/>
         </w:rPr>
         <w:t>NO</w:t>
       </w:r>
@@ -11939,7 +11898,7 @@
           <w:color w:val="333333"/>
           <w:sz w:val="20"/>
           <w:szCs w:val="20"/>
-          <w:lang w:eastAsia="es-CO"/>
+          <w:lang w:val="en-US" w:eastAsia="es-CO"/>
         </w:rPr>
         <w:t xml:space="preserve"> ACTION</w:t>
       </w:r>
@@ -11979,7 +11938,7 @@
           <w:color w:val="333333"/>
           <w:sz w:val="20"/>
           <w:szCs w:val="20"/>
-          <w:lang w:eastAsia="es-CO"/>
+          <w:lang w:val="en-US" w:eastAsia="es-CO"/>
         </w:rPr>
         <w:t xml:space="preserve">    </w:t>
       </w:r>
@@ -12565,14 +12524,12 @@
         <w:rPr>
           <w:b/>
           <w:bCs/>
-          <w:lang w:val="en-US"/>
-        </w:rPr>
-      </w:pPr>
-      <w:r>
-        <w:rPr>
-          <w:b/>
-          <w:bCs/>
-          <w:lang w:val="en-US"/>
+        </w:rPr>
+      </w:pPr>
+      <w:r>
+        <w:rPr>
+          <w:b/>
+          <w:bCs/>
         </w:rPr>
         <w:lastRenderedPageBreak/>
         <w:t>CÓDIGO CREADO DE FORMA MANUAL</w:t>
@@ -12587,7 +12544,6 @@
         <w:rPr>
           <w:b/>
           <w:bCs/>
-          <w:lang w:val="en-US"/>
         </w:rPr>
       </w:pPr>
     </w:p>
@@ -12618,18 +12574,18 @@
           <w:color w:val="333333"/>
           <w:sz w:val="20"/>
           <w:szCs w:val="20"/>
-          <w:lang w:val="en-US" w:eastAsia="es-CO"/>
-        </w:rPr>
-      </w:pPr>
-      <w:r>
-        <w:rPr>
-          <w:rFonts w:ascii="Courier New" w:eastAsia="Times New Roman" w:hAnsi="Courier New" w:cs="Courier New"/>
-          <w:b/>
-          <w:bCs/>
-          <w:color w:val="008800"/>
-          <w:sz w:val="20"/>
-          <w:szCs w:val="20"/>
-          <w:lang w:val="en-US" w:eastAsia="es-CO"/>
+          <w:lang w:eastAsia="es-CO"/>
+        </w:rPr>
+      </w:pPr>
+      <w:r>
+        <w:rPr>
+          <w:rFonts w:ascii="Courier New" w:eastAsia="Times New Roman" w:hAnsi="Courier New" w:cs="Courier New"/>
+          <w:b/>
+          <w:bCs/>
+          <w:color w:val="008800"/>
+          <w:sz w:val="20"/>
+          <w:szCs w:val="20"/>
+          <w:lang w:eastAsia="es-CO"/>
         </w:rPr>
         <w:t>CREATE</w:t>
       </w:r>
@@ -12639,7 +12595,7 @@
           <w:color w:val="333333"/>
           <w:sz w:val="20"/>
           <w:szCs w:val="20"/>
-          <w:lang w:val="en-US" w:eastAsia="es-CO"/>
+          <w:lang w:eastAsia="es-CO"/>
         </w:rPr>
         <w:t xml:space="preserve"> </w:t>
       </w:r>
@@ -12651,7 +12607,7 @@
           <w:color w:val="008800"/>
           <w:sz w:val="20"/>
           <w:szCs w:val="20"/>
-          <w:lang w:val="en-US" w:eastAsia="es-CO"/>
+          <w:lang w:eastAsia="es-CO"/>
         </w:rPr>
         <w:t>DATABASE</w:t>
       </w:r>
@@ -12661,7 +12617,7 @@
           <w:color w:val="333333"/>
           <w:sz w:val="20"/>
           <w:szCs w:val="20"/>
-          <w:lang w:val="en-US" w:eastAsia="es-CO"/>
+          <w:lang w:eastAsia="es-CO"/>
         </w:rPr>
         <w:t xml:space="preserve"> IF </w:t>
       </w:r>
@@ -12673,7 +12629,7 @@
           <w:color w:val="008800"/>
           <w:sz w:val="20"/>
           <w:szCs w:val="20"/>
-          <w:lang w:val="en-US" w:eastAsia="es-CO"/>
+          <w:lang w:eastAsia="es-CO"/>
         </w:rPr>
         <w:t>NOT</w:t>
       </w:r>
@@ -12683,7 +12639,7 @@
           <w:color w:val="333333"/>
           <w:sz w:val="20"/>
           <w:szCs w:val="20"/>
-          <w:lang w:val="en-US" w:eastAsia="es-CO"/>
+          <w:lang w:eastAsia="es-CO"/>
         </w:rPr>
         <w:t xml:space="preserve"> </w:t>
       </w:r>
@@ -12695,7 +12651,7 @@
           <w:color w:val="008800"/>
           <w:sz w:val="20"/>
           <w:szCs w:val="20"/>
-          <w:lang w:val="en-US" w:eastAsia="es-CO"/>
+          <w:lang w:eastAsia="es-CO"/>
         </w:rPr>
         <w:t>EXISTS</w:t>
       </w:r>
@@ -12705,19 +12661,18 @@
           <w:color w:val="333333"/>
           <w:sz w:val="20"/>
           <w:szCs w:val="20"/>
-          <w:lang w:val="en-US" w:eastAsia="es-CO"/>
+          <w:lang w:eastAsia="es-CO"/>
         </w:rPr>
         <w:t xml:space="preserve"> </w:t>
       </w:r>
       <w:proofErr w:type="spellStart"/>
-      <w:proofErr w:type="gramStart"/>
-      <w:r>
-        <w:rPr>
-          <w:rFonts w:ascii="Courier New" w:eastAsia="Times New Roman" w:hAnsi="Courier New" w:cs="Courier New"/>
-          <w:color w:val="333333"/>
-          <w:sz w:val="20"/>
-          <w:szCs w:val="20"/>
-          <w:lang w:val="en-US" w:eastAsia="es-CO"/>
+      <w:r>
+        <w:rPr>
+          <w:rFonts w:ascii="Courier New" w:eastAsia="Times New Roman" w:hAnsi="Courier New" w:cs="Courier New"/>
+          <w:color w:val="333333"/>
+          <w:sz w:val="20"/>
+          <w:szCs w:val="20"/>
+          <w:lang w:eastAsia="es-CO"/>
         </w:rPr>
         <w:t>LibreriaSanty</w:t>
       </w:r>
@@ -12728,11 +12683,10 @@
           <w:color w:val="333333"/>
           <w:sz w:val="20"/>
           <w:szCs w:val="20"/>
-          <w:lang w:val="en-US" w:eastAsia="es-CO"/>
+          <w:lang w:eastAsia="es-CO"/>
         </w:rPr>
         <w:t>;</w:t>
       </w:r>
-      <w:proofErr w:type="gramEnd"/>
     </w:p>
     <w:p>
       <w:pPr>
@@ -18233,9 +18187,6 @@
         <w:tabs>
           <w:tab w:val="left" w:pos="7920"/>
         </w:tabs>
-        <w:rPr>
-          <w:lang w:val="en-US"/>
-        </w:rPr>
       </w:pPr>
     </w:p>
     <w:p>
@@ -23881,6 +23832,613 @@
         </w:drawing>
       </w:r>
     </w:p>
+    <w:p>
+      <w:pPr>
+        <w:tabs>
+          <w:tab w:val="left" w:pos="5052"/>
+        </w:tabs>
+        <w:rPr>
+          <w:b/>
+          <w:bCs/>
+        </w:rPr>
+      </w:pPr>
+    </w:p>
+    <w:p>
+      <w:pPr>
+        <w:tabs>
+          <w:tab w:val="left" w:pos="5052"/>
+        </w:tabs>
+        <w:jc w:val="center"/>
+        <w:rPr>
+          <w:b/>
+          <w:bCs/>
+        </w:rPr>
+      </w:pPr>
+      <w:r>
+        <w:rPr>
+          <w:b/>
+          <w:bCs/>
+        </w:rPr>
+        <w:lastRenderedPageBreak/>
+        <w:t>SOLUCIÓN PUNTO DOS</w:t>
+      </w:r>
+    </w:p>
+    <w:p>
+      <w:pPr>
+        <w:tabs>
+          <w:tab w:val="left" w:pos="5052"/>
+        </w:tabs>
+      </w:pPr>
+      <w:r>
+        <w:t>Nombre del compañero al que debo analizar el trabajo realizado</w:t>
+      </w:r>
+      <w:r>
+        <w:t xml:space="preserve">: </w:t>
+      </w:r>
+      <w:r>
+        <w:t xml:space="preserve"> </w:t>
+      </w:r>
+      <w:r>
+        <w:rPr>
+          <w:b/>
+          <w:bCs/>
+        </w:rPr>
+        <w:t>Eros José Adarraga</w:t>
+      </w:r>
+      <w:r>
+        <w:t xml:space="preserve"> </w:t>
+      </w:r>
+    </w:p>
+    <w:p>
+      <w:pPr>
+        <w:tabs>
+          <w:tab w:val="left" w:pos="5052"/>
+        </w:tabs>
+        <w:jc w:val="center"/>
+      </w:pPr>
+      <w:r>
+        <w:rPr>
+          <w:noProof/>
+        </w:rPr>
+        <w:drawing>
+          <wp:anchor distT="0" distB="0" distL="114300" distR="114300" simplePos="0" relativeHeight="251660288" behindDoc="1" locked="0" layoutInCell="1" allowOverlap="1" wp14:anchorId="0722552D" wp14:editId="01A79500">
+            <wp:simplePos x="0" y="0"/>
+            <wp:positionH relativeFrom="margin">
+              <wp:posOffset>-11430</wp:posOffset>
+            </wp:positionH>
+            <wp:positionV relativeFrom="paragraph">
+              <wp:posOffset>276225</wp:posOffset>
+            </wp:positionV>
+            <wp:extent cx="5803265" cy="2536190"/>
+            <wp:effectExtent l="0" t="0" r="6985" b="0"/>
+            <wp:wrapTight wrapText="bothSides">
+              <wp:wrapPolygon edited="0">
+                <wp:start x="0" y="0"/>
+                <wp:lineTo x="0" y="21416"/>
+                <wp:lineTo x="21555" y="21416"/>
+                <wp:lineTo x="21555" y="0"/>
+                <wp:lineTo x="0" y="0"/>
+              </wp:wrapPolygon>
+            </wp:wrapTight>
+            <wp:docPr id="6" name="Imagen 6" descr="Diagrama&#10;&#10;Descripción generada automáticamente"/>
+            <wp:cNvGraphicFramePr>
+              <a:graphicFrameLocks xmlns:a="http://schemas.openxmlformats.org/drawingml/2006/main" noChangeAspect="1"/>
+            </wp:cNvGraphicFramePr>
+            <a:graphic xmlns:a="http://schemas.openxmlformats.org/drawingml/2006/main">
+              <a:graphicData uri="http://schemas.openxmlformats.org/drawingml/2006/picture">
+                <pic:pic xmlns:pic="http://schemas.openxmlformats.org/drawingml/2006/picture">
+                  <pic:nvPicPr>
+                    <pic:cNvPr id="6" name="Imagen 6" descr="Diagrama&#10;&#10;Descripción generada automáticamente"/>
+                    <pic:cNvPicPr/>
+                  </pic:nvPicPr>
+                  <pic:blipFill>
+                    <a:blip r:embed="rId11">
+                      <a:extLst>
+                        <a:ext uri="{28A0092B-C50C-407E-A947-70E740481C1C}">
+                          <a14:useLocalDpi xmlns:a14="http://schemas.microsoft.com/office/drawing/2010/main" val="0"/>
+                        </a:ext>
+                      </a:extLst>
+                    </a:blip>
+                    <a:stretch>
+                      <a:fillRect/>
+                    </a:stretch>
+                  </pic:blipFill>
+                  <pic:spPr>
+                    <a:xfrm>
+                      <a:off x="0" y="0"/>
+                      <a:ext cx="5803265" cy="2536190"/>
+                    </a:xfrm>
+                    <a:prstGeom prst="rect">
+                      <a:avLst/>
+                    </a:prstGeom>
+                  </pic:spPr>
+                </pic:pic>
+              </a:graphicData>
+            </a:graphic>
+            <wp14:sizeRelH relativeFrom="page">
+              <wp14:pctWidth>0</wp14:pctWidth>
+            </wp14:sizeRelH>
+            <wp14:sizeRelV relativeFrom="page">
+              <wp14:pctHeight>0</wp14:pctHeight>
+            </wp14:sizeRelV>
+          </wp:anchor>
+        </w:drawing>
+      </w:r>
+      <w:r>
+        <w:rPr>
+          <w:b/>
+          <w:bCs/>
+        </w:rPr>
+        <w:t>Imagen 6:</w:t>
+      </w:r>
+      <w:r>
+        <w:t xml:space="preserve"> Modelo entidad relación Eros José Adarraga</w:t>
+      </w:r>
+    </w:p>
+    <w:p>
+      <w:pPr>
+        <w:tabs>
+          <w:tab w:val="left" w:pos="5052"/>
+        </w:tabs>
+        <w:rPr>
+          <w:b/>
+          <w:bCs/>
+        </w:rPr>
+      </w:pPr>
+    </w:p>
+    <w:p>
+      <w:pPr>
+        <w:tabs>
+          <w:tab w:val="left" w:pos="5052"/>
+        </w:tabs>
+        <w:jc w:val="both"/>
+      </w:pPr>
+      <w:r>
+        <w:t>Revisando el modelo entidad relación hay cierto orden de las relaciones que no concuerdan con mi lógica, dado que el planteamiento de una base de datos es muy conceptual decidí preguntarle con la lógica con la cual la había planteado.</w:t>
+      </w:r>
+    </w:p>
+    <w:p>
+      <w:pPr>
+        <w:tabs>
+          <w:tab w:val="left" w:pos="5052"/>
+        </w:tabs>
+        <w:jc w:val="both"/>
+      </w:pPr>
+      <w:r>
+        <w:t>En su momento yo había imaginado  que una vez que un cliente compra el brazalete se le daba acceso a las atracciones, mi compañero me explicó su idea y es que  una vez que un cliente compra un brazalete puede entrar a la atracción por medio de este brazalete (como si un empleado estuviera en la entrada revisando), por lo tanto su idea me parece acertada y no cambiaría esto dado que yo lo pensé más desde el lado del proceso de compra del brazalete  y mi compañero lo vio desde el lado de acceso a las atracciones por medio del brazalete, es decir del funcionamiento como tal del parque.</w:t>
+      </w:r>
+    </w:p>
+    <w:p>
+      <w:pPr>
+        <w:tabs>
+          <w:tab w:val="left" w:pos="5052"/>
+        </w:tabs>
+        <w:jc w:val="both"/>
+      </w:pPr>
+      <w:r>
+        <w:t>Otro punto es que yo percibí que un técnico recibía la orden de servicio y después ese mismo técnico realizaba lo que dice la orden de servicio, mi compañero lo interpretó como que el mismo técnico tiene la autonomía de generar la orden de servicio y después por medio de la orden se genera el mantenimiento, así que también me parece que es un punto acertado por parte de mi compañero.</w:t>
+      </w:r>
+    </w:p>
+    <w:p>
+      <w:pPr>
+        <w:tabs>
+          <w:tab w:val="left" w:pos="5052"/>
+        </w:tabs>
+        <w:jc w:val="both"/>
+      </w:pPr>
+      <w:r>
+        <w:t>Un aspecto a cambiar es el verbo de la relación entre proveedor y atracción, en lugar de comprar, pondría “Proveer” ya que suena un poco fuera de lugar leer “Un proveedor compra una atracción” suena más natural el verbo “Proveer”,  ya que esa es su función, proveer.</w:t>
+      </w:r>
+    </w:p>
+    <w:p>
+      <w:pPr>
+        <w:tabs>
+          <w:tab w:val="left" w:pos="5052"/>
+        </w:tabs>
+        <w:jc w:val="both"/>
+      </w:pPr>
+      <w:r>
+        <w:t xml:space="preserve">Y por último, en el atributo </w:t>
+      </w:r>
+      <w:r>
+        <w:rPr>
+          <w:b/>
+          <w:bCs/>
+        </w:rPr>
+        <w:t>T</w:t>
+      </w:r>
+      <w:r>
+        <w:rPr>
+          <w:b/>
+          <w:bCs/>
+        </w:rPr>
+        <w:t>ipo</w:t>
+      </w:r>
+      <w:r>
+        <w:t xml:space="preserve">, mi compañero propuso en el documento que fuera nacional o internacional, pero más adelante en el diagrama relacional puso </w:t>
+      </w:r>
+      <w:r>
+        <w:t>Nacionalidad, por lo tanto el atributo debe ser marcada como multivalor y cambiar su nombre a Nacionalidad , ya que un proveedor bien puede tener varias nacionalidad (Una multinacional).</w:t>
+      </w:r>
+    </w:p>
+    <w:p>
+      <w:pPr>
+        <w:tabs>
+          <w:tab w:val="left" w:pos="5052"/>
+        </w:tabs>
+        <w:jc w:val="both"/>
+      </w:pPr>
+      <w:r>
+        <w:lastRenderedPageBreak/>
+        <w:t>En general está muy bien, entender como planteó mi compañero el ejercicio me fue de mucha ayuda, tan uno unos errores muy pequeños de gramática en cuanto a palabras que pueden resultar un poco confusas.</w:t>
+      </w:r>
+    </w:p>
+    <w:p>
+      <w:pPr>
+        <w:tabs>
+          <w:tab w:val="left" w:pos="5052"/>
+        </w:tabs>
+        <w:jc w:val="both"/>
+      </w:pPr>
+      <w:r>
+        <w:t>En cuanto a la cardinalidad, los atributos y la dependencia veo que todo está muy bien.</w:t>
+      </w:r>
+    </w:p>
+    <w:p>
+      <w:pPr>
+        <w:tabs>
+          <w:tab w:val="left" w:pos="5052"/>
+        </w:tabs>
+        <w:jc w:val="center"/>
+      </w:pPr>
+      <w:r>
+        <w:rPr>
+          <w:b/>
+          <w:bCs/>
+        </w:rPr>
+        <w:t>Imagen 7:</w:t>
+      </w:r>
+      <w:r>
+        <w:t xml:space="preserve"> Observaciones modelo entidad relación Eros José Adarraga</w:t>
+      </w:r>
+    </w:p>
+    <w:p>
+      <w:pPr>
+        <w:tabs>
+          <w:tab w:val="left" w:pos="5052"/>
+        </w:tabs>
+        <w:jc w:val="center"/>
+      </w:pPr>
+    </w:p>
+    <w:p>
+      <w:pPr>
+        <w:tabs>
+          <w:tab w:val="left" w:pos="5052"/>
+        </w:tabs>
+        <w:jc w:val="center"/>
+      </w:pPr>
+      <w:r>
+        <w:rPr>
+          <w:noProof/>
+        </w:rPr>
+        <w:drawing>
+          <wp:anchor distT="0" distB="0" distL="114300" distR="114300" simplePos="0" relativeHeight="251661312" behindDoc="1" locked="0" layoutInCell="1" allowOverlap="1" wp14:anchorId="73761AD8" wp14:editId="0A7D005F">
+            <wp:simplePos x="0" y="0"/>
+            <wp:positionH relativeFrom="column">
+              <wp:posOffset>-3503</wp:posOffset>
+            </wp:positionH>
+            <wp:positionV relativeFrom="paragraph">
+              <wp:posOffset>2745</wp:posOffset>
+            </wp:positionV>
+            <wp:extent cx="5840362" cy="2364740"/>
+            <wp:effectExtent l="0" t="0" r="8255" b="0"/>
+            <wp:wrapTight wrapText="bothSides">
+              <wp:wrapPolygon edited="0">
+                <wp:start x="0" y="0"/>
+                <wp:lineTo x="0" y="21403"/>
+                <wp:lineTo x="21560" y="21403"/>
+                <wp:lineTo x="21560" y="0"/>
+                <wp:lineTo x="0" y="0"/>
+              </wp:wrapPolygon>
+            </wp:wrapTight>
+            <wp:docPr id="7" name="Imagen 7" descr="Diagrama&#10;&#10;Descripción generada automáticamente"/>
+            <wp:cNvGraphicFramePr>
+              <a:graphicFrameLocks xmlns:a="http://schemas.openxmlformats.org/drawingml/2006/main" noChangeAspect="1"/>
+            </wp:cNvGraphicFramePr>
+            <a:graphic xmlns:a="http://schemas.openxmlformats.org/drawingml/2006/main">
+              <a:graphicData uri="http://schemas.openxmlformats.org/drawingml/2006/picture">
+                <pic:pic xmlns:pic="http://schemas.openxmlformats.org/drawingml/2006/picture">
+                  <pic:nvPicPr>
+                    <pic:cNvPr id="7" name="Imagen 7" descr="Diagrama&#10;&#10;Descripción generada automáticamente"/>
+                    <pic:cNvPicPr/>
+                  </pic:nvPicPr>
+                  <pic:blipFill>
+                    <a:blip r:embed="rId12">
+                      <a:extLst>
+                        <a:ext uri="{28A0092B-C50C-407E-A947-70E740481C1C}">
+                          <a14:useLocalDpi xmlns:a14="http://schemas.microsoft.com/office/drawing/2010/main" val="0"/>
+                        </a:ext>
+                      </a:extLst>
+                    </a:blip>
+                    <a:stretch>
+                      <a:fillRect/>
+                    </a:stretch>
+                  </pic:blipFill>
+                  <pic:spPr>
+                    <a:xfrm>
+                      <a:off x="0" y="0"/>
+                      <a:ext cx="5840362" cy="2364740"/>
+                    </a:xfrm>
+                    <a:prstGeom prst="rect">
+                      <a:avLst/>
+                    </a:prstGeom>
+                  </pic:spPr>
+                </pic:pic>
+              </a:graphicData>
+            </a:graphic>
+            <wp14:sizeRelH relativeFrom="page">
+              <wp14:pctWidth>0</wp14:pctWidth>
+            </wp14:sizeRelH>
+            <wp14:sizeRelV relativeFrom="page">
+              <wp14:pctHeight>0</wp14:pctHeight>
+            </wp14:sizeRelV>
+          </wp:anchor>
+        </w:drawing>
+      </w:r>
+    </w:p>
+    <w:p>
+      <w:pPr>
+        <w:tabs>
+          <w:tab w:val="left" w:pos="5052"/>
+        </w:tabs>
+        <w:jc w:val="center"/>
+      </w:pPr>
+      <w:r>
+        <w:rPr>
+          <w:noProof/>
+        </w:rPr>
+        <w:drawing>
+          <wp:anchor distT="0" distB="0" distL="114300" distR="114300" simplePos="0" relativeHeight="251662336" behindDoc="1" locked="0" layoutInCell="1" allowOverlap="1" wp14:anchorId="0902F31D" wp14:editId="2BF24E60">
+            <wp:simplePos x="0" y="0"/>
+            <wp:positionH relativeFrom="margin">
+              <wp:align>right</wp:align>
+            </wp:positionH>
+            <wp:positionV relativeFrom="paragraph">
+              <wp:posOffset>238964</wp:posOffset>
+            </wp:positionV>
+            <wp:extent cx="5578593" cy="2603091"/>
+            <wp:effectExtent l="0" t="0" r="3175" b="6985"/>
+            <wp:wrapTight wrapText="bothSides">
+              <wp:wrapPolygon edited="0">
+                <wp:start x="0" y="0"/>
+                <wp:lineTo x="0" y="21500"/>
+                <wp:lineTo x="21539" y="21500"/>
+                <wp:lineTo x="21539" y="0"/>
+                <wp:lineTo x="0" y="0"/>
+              </wp:wrapPolygon>
+            </wp:wrapTight>
+            <wp:docPr id="8" name="Imagen 8"/>
+            <wp:cNvGraphicFramePr>
+              <a:graphicFrameLocks xmlns:a="http://schemas.openxmlformats.org/drawingml/2006/main" noChangeAspect="1"/>
+            </wp:cNvGraphicFramePr>
+            <a:graphic xmlns:a="http://schemas.openxmlformats.org/drawingml/2006/main">
+              <a:graphicData uri="http://schemas.openxmlformats.org/drawingml/2006/picture">
+                <pic:pic xmlns:pic="http://schemas.openxmlformats.org/drawingml/2006/picture">
+                  <pic:nvPicPr>
+                    <pic:cNvPr id="8" name="Imagen 8"/>
+                    <pic:cNvPicPr/>
+                  </pic:nvPicPr>
+                  <pic:blipFill>
+                    <a:blip r:embed="rId13">
+                      <a:extLst>
+                        <a:ext uri="{28A0092B-C50C-407E-A947-70E740481C1C}">
+                          <a14:useLocalDpi xmlns:a14="http://schemas.microsoft.com/office/drawing/2010/main" val="0"/>
+                        </a:ext>
+                      </a:extLst>
+                    </a:blip>
+                    <a:stretch>
+                      <a:fillRect/>
+                    </a:stretch>
+                  </pic:blipFill>
+                  <pic:spPr>
+                    <a:xfrm>
+                      <a:off x="0" y="0"/>
+                      <a:ext cx="5578593" cy="2603091"/>
+                    </a:xfrm>
+                    <a:prstGeom prst="rect">
+                      <a:avLst/>
+                    </a:prstGeom>
+                  </pic:spPr>
+                </pic:pic>
+              </a:graphicData>
+            </a:graphic>
+            <wp14:sizeRelH relativeFrom="page">
+              <wp14:pctWidth>0</wp14:pctWidth>
+            </wp14:sizeRelH>
+            <wp14:sizeRelV relativeFrom="page">
+              <wp14:pctHeight>0</wp14:pctHeight>
+            </wp14:sizeRelV>
+          </wp:anchor>
+        </w:drawing>
+      </w:r>
+      <w:r>
+        <w:rPr>
+          <w:b/>
+          <w:bCs/>
+        </w:rPr>
+        <w:t>Imagen 8:</w:t>
+      </w:r>
+      <w:r>
+        <w:t xml:space="preserve"> Modelo relacional Eros José Adarraga</w:t>
+      </w:r>
+    </w:p>
+    <w:p>
+      <w:pPr>
+        <w:tabs>
+          <w:tab w:val="left" w:pos="5052"/>
+        </w:tabs>
+        <w:jc w:val="center"/>
+      </w:pPr>
+    </w:p>
+    <w:p>
+      <w:pPr>
+        <w:tabs>
+          <w:tab w:val="left" w:pos="5052"/>
+        </w:tabs>
+        <w:jc w:val="center"/>
+      </w:pPr>
+    </w:p>
+    <w:p>
+      <w:pPr>
+        <w:tabs>
+          <w:tab w:val="left" w:pos="5052"/>
+        </w:tabs>
+        <w:jc w:val="center"/>
+      </w:pPr>
+    </w:p>
+    <w:p>
+      <w:pPr>
+        <w:tabs>
+          <w:tab w:val="left" w:pos="5052"/>
+        </w:tabs>
+        <w:jc w:val="center"/>
+      </w:pPr>
+    </w:p>
+    <w:p>
+      <w:pPr>
+        <w:tabs>
+          <w:tab w:val="left" w:pos="5052"/>
+        </w:tabs>
+        <w:jc w:val="both"/>
+      </w:pPr>
+      <w:r>
+        <w:lastRenderedPageBreak/>
+        <w:t>Se verificó el cambio del nombre del atributo y se cre</w:t>
+      </w:r>
+      <w:r>
+        <w:t>ó</w:t>
+      </w:r>
+      <w:r>
+        <w:t xml:space="preserve"> la tabla para el atributo multivalor </w:t>
+      </w:r>
+    </w:p>
+    <w:p>
+      <w:pPr>
+        <w:tabs>
+          <w:tab w:val="left" w:pos="5052"/>
+        </w:tabs>
+        <w:jc w:val="center"/>
+      </w:pPr>
+      <w:r>
+        <w:rPr>
+          <w:b/>
+          <w:bCs/>
+        </w:rPr>
+        <w:t xml:space="preserve">Imagen </w:t>
+      </w:r>
+      <w:r>
+        <w:rPr>
+          <w:b/>
+          <w:bCs/>
+        </w:rPr>
+        <w:t>9</w:t>
+      </w:r>
+      <w:r>
+        <w:rPr>
+          <w:b/>
+          <w:bCs/>
+        </w:rPr>
+        <w:t>:</w:t>
+      </w:r>
+      <w:r>
+        <w:t xml:space="preserve"> </w:t>
+      </w:r>
+      <w:r>
+        <w:t xml:space="preserve"> Observaciones </w:t>
+      </w:r>
+      <w:r>
+        <w:t>Modelo relacional Eros José Adarrag</w:t>
+      </w:r>
+      <w:r>
+        <w:t>a</w:t>
+      </w:r>
+    </w:p>
+    <w:p>
+      <w:pPr>
+        <w:tabs>
+          <w:tab w:val="left" w:pos="5052"/>
+        </w:tabs>
+        <w:jc w:val="center"/>
+      </w:pPr>
+      <w:r>
+        <w:rPr>
+          <w:noProof/>
+        </w:rPr>
+        <w:drawing>
+          <wp:anchor distT="0" distB="0" distL="114300" distR="114300" simplePos="0" relativeHeight="251663360" behindDoc="1" locked="0" layoutInCell="1" allowOverlap="1" wp14:anchorId="65D3606F" wp14:editId="54816C14">
+            <wp:simplePos x="0" y="0"/>
+            <wp:positionH relativeFrom="margin">
+              <wp:align>right</wp:align>
+            </wp:positionH>
+            <wp:positionV relativeFrom="paragraph">
+              <wp:posOffset>-3830</wp:posOffset>
+            </wp:positionV>
+            <wp:extent cx="5612130" cy="2618740"/>
+            <wp:effectExtent l="0" t="0" r="7620" b="0"/>
+            <wp:wrapTight wrapText="bothSides">
+              <wp:wrapPolygon edited="0">
+                <wp:start x="0" y="0"/>
+                <wp:lineTo x="0" y="21370"/>
+                <wp:lineTo x="21556" y="21370"/>
+                <wp:lineTo x="21556" y="0"/>
+                <wp:lineTo x="0" y="0"/>
+              </wp:wrapPolygon>
+            </wp:wrapTight>
+            <wp:docPr id="9" name="Imagen 9" descr="Imagen que contiene Diagrama&#10;&#10;Descripción generada automáticamente"/>
+            <wp:cNvGraphicFramePr>
+              <a:graphicFrameLocks xmlns:a="http://schemas.openxmlformats.org/drawingml/2006/main" noChangeAspect="1"/>
+            </wp:cNvGraphicFramePr>
+            <a:graphic xmlns:a="http://schemas.openxmlformats.org/drawingml/2006/main">
+              <a:graphicData uri="http://schemas.openxmlformats.org/drawingml/2006/picture">
+                <pic:pic xmlns:pic="http://schemas.openxmlformats.org/drawingml/2006/picture">
+                  <pic:nvPicPr>
+                    <pic:cNvPr id="9" name="Imagen 9" descr="Imagen que contiene Diagrama&#10;&#10;Descripción generada automáticamente"/>
+                    <pic:cNvPicPr/>
+                  </pic:nvPicPr>
+                  <pic:blipFill>
+                    <a:blip r:embed="rId14">
+                      <a:extLst>
+                        <a:ext uri="{28A0092B-C50C-407E-A947-70E740481C1C}">
+                          <a14:useLocalDpi xmlns:a14="http://schemas.microsoft.com/office/drawing/2010/main" val="0"/>
+                        </a:ext>
+                      </a:extLst>
+                    </a:blip>
+                    <a:stretch>
+                      <a:fillRect/>
+                    </a:stretch>
+                  </pic:blipFill>
+                  <pic:spPr>
+                    <a:xfrm>
+                      <a:off x="0" y="0"/>
+                      <a:ext cx="5612130" cy="2618740"/>
+                    </a:xfrm>
+                    <a:prstGeom prst="rect">
+                      <a:avLst/>
+                    </a:prstGeom>
+                  </pic:spPr>
+                </pic:pic>
+              </a:graphicData>
+            </a:graphic>
+            <wp14:sizeRelH relativeFrom="page">
+              <wp14:pctWidth>0</wp14:pctWidth>
+            </wp14:sizeRelH>
+            <wp14:sizeRelV relativeFrom="page">
+              <wp14:pctHeight>0</wp14:pctHeight>
+            </wp14:sizeRelV>
+          </wp:anchor>
+        </w:drawing>
+      </w:r>
+    </w:p>
     <w:sectPr>
       <w:pgSz w:w="12240" w:h="15840"/>
       <w:pgMar w:top="1417" w:right="1701" w:bottom="1417" w:left="1701" w:header="708" w:footer="708" w:gutter="0"/>
@@ -24007,348 +24565,9 @@
     </w:lvl>
   </w:abstractNum>
   <w:abstractNum w:abstractNumId="1" w15:restartNumberingAfterBreak="0">
-    <w:nsid w:val="3C0C57DC"/>
-    <w:multiLevelType w:val="multilevel"/>
-    <w:tmpl w:val="B23C36D8"/>
-    <w:lvl w:ilvl="0">
-      <w:start w:val="1"/>
-      <w:numFmt w:val="decimal"/>
-      <w:lvlText w:val="%1."/>
-      <w:lvlJc w:val="left"/>
-      <w:pPr>
-        <w:tabs>
-          <w:tab w:val="num" w:pos="720"/>
-        </w:tabs>
-        <w:ind w:left="720" w:hanging="360"/>
-      </w:pPr>
-    </w:lvl>
-    <w:lvl w:ilvl="1" w:tentative="1">
-      <w:start w:val="1"/>
-      <w:numFmt w:val="decimal"/>
-      <w:lvlText w:val="%2."/>
-      <w:lvlJc w:val="left"/>
-      <w:pPr>
-        <w:tabs>
-          <w:tab w:val="num" w:pos="1440"/>
-        </w:tabs>
-        <w:ind w:left="1440" w:hanging="360"/>
-      </w:pPr>
-    </w:lvl>
-    <w:lvl w:ilvl="2" w:tentative="1">
-      <w:start w:val="1"/>
-      <w:numFmt w:val="decimal"/>
-      <w:lvlText w:val="%3."/>
-      <w:lvlJc w:val="left"/>
-      <w:pPr>
-        <w:tabs>
-          <w:tab w:val="num" w:pos="2160"/>
-        </w:tabs>
-        <w:ind w:left="2160" w:hanging="360"/>
-      </w:pPr>
-    </w:lvl>
-    <w:lvl w:ilvl="3" w:tentative="1">
-      <w:start w:val="1"/>
-      <w:numFmt w:val="decimal"/>
-      <w:lvlText w:val="%4."/>
-      <w:lvlJc w:val="left"/>
-      <w:pPr>
-        <w:tabs>
-          <w:tab w:val="num" w:pos="2880"/>
-        </w:tabs>
-        <w:ind w:left="2880" w:hanging="360"/>
-      </w:pPr>
-    </w:lvl>
-    <w:lvl w:ilvl="4" w:tentative="1">
-      <w:start w:val="1"/>
-      <w:numFmt w:val="decimal"/>
-      <w:lvlText w:val="%5."/>
-      <w:lvlJc w:val="left"/>
-      <w:pPr>
-        <w:tabs>
-          <w:tab w:val="num" w:pos="3600"/>
-        </w:tabs>
-        <w:ind w:left="3600" w:hanging="360"/>
-      </w:pPr>
-    </w:lvl>
-    <w:lvl w:ilvl="5" w:tentative="1">
-      <w:start w:val="1"/>
-      <w:numFmt w:val="decimal"/>
-      <w:lvlText w:val="%6."/>
-      <w:lvlJc w:val="left"/>
-      <w:pPr>
-        <w:tabs>
-          <w:tab w:val="num" w:pos="4320"/>
-        </w:tabs>
-        <w:ind w:left="4320" w:hanging="360"/>
-      </w:pPr>
-    </w:lvl>
-    <w:lvl w:ilvl="6" w:tentative="1">
-      <w:start w:val="1"/>
-      <w:numFmt w:val="decimal"/>
-      <w:lvlText w:val="%7."/>
-      <w:lvlJc w:val="left"/>
-      <w:pPr>
-        <w:tabs>
-          <w:tab w:val="num" w:pos="5040"/>
-        </w:tabs>
-        <w:ind w:left="5040" w:hanging="360"/>
-      </w:pPr>
-    </w:lvl>
-    <w:lvl w:ilvl="7" w:tentative="1">
-      <w:start w:val="1"/>
-      <w:numFmt w:val="decimal"/>
-      <w:lvlText w:val="%8."/>
-      <w:lvlJc w:val="left"/>
-      <w:pPr>
-        <w:tabs>
-          <w:tab w:val="num" w:pos="5760"/>
-        </w:tabs>
-        <w:ind w:left="5760" w:hanging="360"/>
-      </w:pPr>
-    </w:lvl>
-    <w:lvl w:ilvl="8" w:tentative="1">
-      <w:start w:val="1"/>
-      <w:numFmt w:val="decimal"/>
-      <w:lvlText w:val="%9."/>
-      <w:lvlJc w:val="left"/>
-      <w:pPr>
-        <w:tabs>
-          <w:tab w:val="num" w:pos="6480"/>
-        </w:tabs>
-        <w:ind w:left="6480" w:hanging="360"/>
-      </w:pPr>
-    </w:lvl>
-  </w:abstractNum>
-  <w:abstractNum w:abstractNumId="2" w15:restartNumberingAfterBreak="0">
-    <w:nsid w:val="3C2B6C3E"/>
-    <w:multiLevelType w:val="multilevel"/>
-    <w:tmpl w:val="92703640"/>
-    <w:lvl w:ilvl="0">
-      <w:start w:val="1"/>
-      <w:numFmt w:val="decimal"/>
-      <w:lvlText w:val="%1."/>
-      <w:lvlJc w:val="left"/>
-      <w:pPr>
-        <w:tabs>
-          <w:tab w:val="num" w:pos="720"/>
-        </w:tabs>
-        <w:ind w:left="720" w:hanging="360"/>
-      </w:pPr>
-    </w:lvl>
-    <w:lvl w:ilvl="1" w:tentative="1">
-      <w:start w:val="1"/>
-      <w:numFmt w:val="decimal"/>
-      <w:lvlText w:val="%2."/>
-      <w:lvlJc w:val="left"/>
-      <w:pPr>
-        <w:tabs>
-          <w:tab w:val="num" w:pos="1440"/>
-        </w:tabs>
-        <w:ind w:left="1440" w:hanging="360"/>
-      </w:pPr>
-    </w:lvl>
-    <w:lvl w:ilvl="2" w:tentative="1">
-      <w:start w:val="1"/>
-      <w:numFmt w:val="decimal"/>
-      <w:lvlText w:val="%3."/>
-      <w:lvlJc w:val="left"/>
-      <w:pPr>
-        <w:tabs>
-          <w:tab w:val="num" w:pos="2160"/>
-        </w:tabs>
-        <w:ind w:left="2160" w:hanging="360"/>
-      </w:pPr>
-    </w:lvl>
-    <w:lvl w:ilvl="3" w:tentative="1">
-      <w:start w:val="1"/>
-      <w:numFmt w:val="decimal"/>
-      <w:lvlText w:val="%4."/>
-      <w:lvlJc w:val="left"/>
-      <w:pPr>
-        <w:tabs>
-          <w:tab w:val="num" w:pos="2880"/>
-        </w:tabs>
-        <w:ind w:left="2880" w:hanging="360"/>
-      </w:pPr>
-    </w:lvl>
-    <w:lvl w:ilvl="4" w:tentative="1">
-      <w:start w:val="1"/>
-      <w:numFmt w:val="decimal"/>
-      <w:lvlText w:val="%5."/>
-      <w:lvlJc w:val="left"/>
-      <w:pPr>
-        <w:tabs>
-          <w:tab w:val="num" w:pos="3600"/>
-        </w:tabs>
-        <w:ind w:left="3600" w:hanging="360"/>
-      </w:pPr>
-    </w:lvl>
-    <w:lvl w:ilvl="5" w:tentative="1">
-      <w:start w:val="1"/>
-      <w:numFmt w:val="decimal"/>
-      <w:lvlText w:val="%6."/>
-      <w:lvlJc w:val="left"/>
-      <w:pPr>
-        <w:tabs>
-          <w:tab w:val="num" w:pos="4320"/>
-        </w:tabs>
-        <w:ind w:left="4320" w:hanging="360"/>
-      </w:pPr>
-    </w:lvl>
-    <w:lvl w:ilvl="6" w:tentative="1">
-      <w:start w:val="1"/>
-      <w:numFmt w:val="decimal"/>
-      <w:lvlText w:val="%7."/>
-      <w:lvlJc w:val="left"/>
-      <w:pPr>
-        <w:tabs>
-          <w:tab w:val="num" w:pos="5040"/>
-        </w:tabs>
-        <w:ind w:left="5040" w:hanging="360"/>
-      </w:pPr>
-    </w:lvl>
-    <w:lvl w:ilvl="7" w:tentative="1">
-      <w:start w:val="1"/>
-      <w:numFmt w:val="decimal"/>
-      <w:lvlText w:val="%8."/>
-      <w:lvlJc w:val="left"/>
-      <w:pPr>
-        <w:tabs>
-          <w:tab w:val="num" w:pos="5760"/>
-        </w:tabs>
-        <w:ind w:left="5760" w:hanging="360"/>
-      </w:pPr>
-    </w:lvl>
-    <w:lvl w:ilvl="8" w:tentative="1">
-      <w:start w:val="1"/>
-      <w:numFmt w:val="decimal"/>
-      <w:lvlText w:val="%9."/>
-      <w:lvlJc w:val="left"/>
-      <w:pPr>
-        <w:tabs>
-          <w:tab w:val="num" w:pos="6480"/>
-        </w:tabs>
-        <w:ind w:left="6480" w:hanging="360"/>
-      </w:pPr>
-    </w:lvl>
-  </w:abstractNum>
-  <w:abstractNum w:abstractNumId="3" w15:restartNumberingAfterBreak="0">
-    <w:nsid w:val="40B47E11"/>
-    <w:multiLevelType w:val="multilevel"/>
-    <w:tmpl w:val="5E9E2AC4"/>
-    <w:lvl w:ilvl="0">
-      <w:start w:val="1"/>
-      <w:numFmt w:val="decimal"/>
-      <w:lvlText w:val="%1."/>
-      <w:lvlJc w:val="left"/>
-      <w:pPr>
-        <w:tabs>
-          <w:tab w:val="num" w:pos="720"/>
-        </w:tabs>
-        <w:ind w:left="720" w:hanging="360"/>
-      </w:pPr>
-    </w:lvl>
-    <w:lvl w:ilvl="1" w:tentative="1">
-      <w:start w:val="1"/>
-      <w:numFmt w:val="decimal"/>
-      <w:lvlText w:val="%2."/>
-      <w:lvlJc w:val="left"/>
-      <w:pPr>
-        <w:tabs>
-          <w:tab w:val="num" w:pos="1440"/>
-        </w:tabs>
-        <w:ind w:left="1440" w:hanging="360"/>
-      </w:pPr>
-    </w:lvl>
-    <w:lvl w:ilvl="2" w:tentative="1">
-      <w:start w:val="1"/>
-      <w:numFmt w:val="decimal"/>
-      <w:lvlText w:val="%3."/>
-      <w:lvlJc w:val="left"/>
-      <w:pPr>
-        <w:tabs>
-          <w:tab w:val="num" w:pos="2160"/>
-        </w:tabs>
-        <w:ind w:left="2160" w:hanging="360"/>
-      </w:pPr>
-    </w:lvl>
-    <w:lvl w:ilvl="3" w:tentative="1">
-      <w:start w:val="1"/>
-      <w:numFmt w:val="decimal"/>
-      <w:lvlText w:val="%4."/>
-      <w:lvlJc w:val="left"/>
-      <w:pPr>
-        <w:tabs>
-          <w:tab w:val="num" w:pos="2880"/>
-        </w:tabs>
-        <w:ind w:left="2880" w:hanging="360"/>
-      </w:pPr>
-    </w:lvl>
-    <w:lvl w:ilvl="4" w:tentative="1">
-      <w:start w:val="1"/>
-      <w:numFmt w:val="decimal"/>
-      <w:lvlText w:val="%5."/>
-      <w:lvlJc w:val="left"/>
-      <w:pPr>
-        <w:tabs>
-          <w:tab w:val="num" w:pos="3600"/>
-        </w:tabs>
-        <w:ind w:left="3600" w:hanging="360"/>
-      </w:pPr>
-    </w:lvl>
-    <w:lvl w:ilvl="5" w:tentative="1">
-      <w:start w:val="1"/>
-      <w:numFmt w:val="decimal"/>
-      <w:lvlText w:val="%6."/>
-      <w:lvlJc w:val="left"/>
-      <w:pPr>
-        <w:tabs>
-          <w:tab w:val="num" w:pos="4320"/>
-        </w:tabs>
-        <w:ind w:left="4320" w:hanging="360"/>
-      </w:pPr>
-    </w:lvl>
-    <w:lvl w:ilvl="6" w:tentative="1">
-      <w:start w:val="1"/>
-      <w:numFmt w:val="decimal"/>
-      <w:lvlText w:val="%7."/>
-      <w:lvlJc w:val="left"/>
-      <w:pPr>
-        <w:tabs>
-          <w:tab w:val="num" w:pos="5040"/>
-        </w:tabs>
-        <w:ind w:left="5040" w:hanging="360"/>
-      </w:pPr>
-    </w:lvl>
-    <w:lvl w:ilvl="7" w:tentative="1">
-      <w:start w:val="1"/>
-      <w:numFmt w:val="decimal"/>
-      <w:lvlText w:val="%8."/>
-      <w:lvlJc w:val="left"/>
-      <w:pPr>
-        <w:tabs>
-          <w:tab w:val="num" w:pos="5760"/>
-        </w:tabs>
-        <w:ind w:left="5760" w:hanging="360"/>
-      </w:pPr>
-    </w:lvl>
-    <w:lvl w:ilvl="8" w:tentative="1">
-      <w:start w:val="1"/>
-      <w:numFmt w:val="decimal"/>
-      <w:lvlText w:val="%9."/>
-      <w:lvlJc w:val="left"/>
-      <w:pPr>
-        <w:tabs>
-          <w:tab w:val="num" w:pos="6480"/>
-        </w:tabs>
-        <w:ind w:left="6480" w:hanging="360"/>
-      </w:pPr>
-    </w:lvl>
-  </w:abstractNum>
-  <w:abstractNum w:abstractNumId="4" w15:restartNumberingAfterBreak="0">
-    <w:nsid w:val="61DB57EA"/>
+    <w:nsid w:val="1E195064"/>
     <w:multiLevelType w:val="hybridMultilevel"/>
-    <w:tmpl w:val="E57429E8"/>
+    <w:tmpl w:val="8C4256E0"/>
     <w:lvl w:ilvl="0" w:tplc="240A0001">
       <w:start w:val="1"/>
       <w:numFmt w:val="bullet"/>
@@ -24458,20 +24677,475 @@
       </w:rPr>
     </w:lvl>
   </w:abstractNum>
+  <w:abstractNum w:abstractNumId="2" w15:restartNumberingAfterBreak="0">
+    <w:nsid w:val="3C0C57DC"/>
+    <w:multiLevelType w:val="multilevel"/>
+    <w:tmpl w:val="B23C36D8"/>
+    <w:lvl w:ilvl="0">
+      <w:start w:val="1"/>
+      <w:numFmt w:val="decimal"/>
+      <w:lvlText w:val="%1."/>
+      <w:lvlJc w:val="left"/>
+      <w:pPr>
+        <w:tabs>
+          <w:tab w:val="num" w:pos="720"/>
+        </w:tabs>
+        <w:ind w:left="720" w:hanging="360"/>
+      </w:pPr>
+    </w:lvl>
+    <w:lvl w:ilvl="1" w:tentative="1">
+      <w:start w:val="1"/>
+      <w:numFmt w:val="decimal"/>
+      <w:lvlText w:val="%2."/>
+      <w:lvlJc w:val="left"/>
+      <w:pPr>
+        <w:tabs>
+          <w:tab w:val="num" w:pos="1440"/>
+        </w:tabs>
+        <w:ind w:left="1440" w:hanging="360"/>
+      </w:pPr>
+    </w:lvl>
+    <w:lvl w:ilvl="2" w:tentative="1">
+      <w:start w:val="1"/>
+      <w:numFmt w:val="decimal"/>
+      <w:lvlText w:val="%3."/>
+      <w:lvlJc w:val="left"/>
+      <w:pPr>
+        <w:tabs>
+          <w:tab w:val="num" w:pos="2160"/>
+        </w:tabs>
+        <w:ind w:left="2160" w:hanging="360"/>
+      </w:pPr>
+    </w:lvl>
+    <w:lvl w:ilvl="3" w:tentative="1">
+      <w:start w:val="1"/>
+      <w:numFmt w:val="decimal"/>
+      <w:lvlText w:val="%4."/>
+      <w:lvlJc w:val="left"/>
+      <w:pPr>
+        <w:tabs>
+          <w:tab w:val="num" w:pos="2880"/>
+        </w:tabs>
+        <w:ind w:left="2880" w:hanging="360"/>
+      </w:pPr>
+    </w:lvl>
+    <w:lvl w:ilvl="4" w:tentative="1">
+      <w:start w:val="1"/>
+      <w:numFmt w:val="decimal"/>
+      <w:lvlText w:val="%5."/>
+      <w:lvlJc w:val="left"/>
+      <w:pPr>
+        <w:tabs>
+          <w:tab w:val="num" w:pos="3600"/>
+        </w:tabs>
+        <w:ind w:left="3600" w:hanging="360"/>
+      </w:pPr>
+    </w:lvl>
+    <w:lvl w:ilvl="5" w:tentative="1">
+      <w:start w:val="1"/>
+      <w:numFmt w:val="decimal"/>
+      <w:lvlText w:val="%6."/>
+      <w:lvlJc w:val="left"/>
+      <w:pPr>
+        <w:tabs>
+          <w:tab w:val="num" w:pos="4320"/>
+        </w:tabs>
+        <w:ind w:left="4320" w:hanging="360"/>
+      </w:pPr>
+    </w:lvl>
+    <w:lvl w:ilvl="6" w:tentative="1">
+      <w:start w:val="1"/>
+      <w:numFmt w:val="decimal"/>
+      <w:lvlText w:val="%7."/>
+      <w:lvlJc w:val="left"/>
+      <w:pPr>
+        <w:tabs>
+          <w:tab w:val="num" w:pos="5040"/>
+        </w:tabs>
+        <w:ind w:left="5040" w:hanging="360"/>
+      </w:pPr>
+    </w:lvl>
+    <w:lvl w:ilvl="7" w:tentative="1">
+      <w:start w:val="1"/>
+      <w:numFmt w:val="decimal"/>
+      <w:lvlText w:val="%8."/>
+      <w:lvlJc w:val="left"/>
+      <w:pPr>
+        <w:tabs>
+          <w:tab w:val="num" w:pos="5760"/>
+        </w:tabs>
+        <w:ind w:left="5760" w:hanging="360"/>
+      </w:pPr>
+    </w:lvl>
+    <w:lvl w:ilvl="8" w:tentative="1">
+      <w:start w:val="1"/>
+      <w:numFmt w:val="decimal"/>
+      <w:lvlText w:val="%9."/>
+      <w:lvlJc w:val="left"/>
+      <w:pPr>
+        <w:tabs>
+          <w:tab w:val="num" w:pos="6480"/>
+        </w:tabs>
+        <w:ind w:left="6480" w:hanging="360"/>
+      </w:pPr>
+    </w:lvl>
+  </w:abstractNum>
+  <w:abstractNum w:abstractNumId="3" w15:restartNumberingAfterBreak="0">
+    <w:nsid w:val="3C2B6C3E"/>
+    <w:multiLevelType w:val="multilevel"/>
+    <w:tmpl w:val="92703640"/>
+    <w:lvl w:ilvl="0">
+      <w:start w:val="1"/>
+      <w:numFmt w:val="decimal"/>
+      <w:lvlText w:val="%1."/>
+      <w:lvlJc w:val="left"/>
+      <w:pPr>
+        <w:tabs>
+          <w:tab w:val="num" w:pos="720"/>
+        </w:tabs>
+        <w:ind w:left="720" w:hanging="360"/>
+      </w:pPr>
+    </w:lvl>
+    <w:lvl w:ilvl="1" w:tentative="1">
+      <w:start w:val="1"/>
+      <w:numFmt w:val="decimal"/>
+      <w:lvlText w:val="%2."/>
+      <w:lvlJc w:val="left"/>
+      <w:pPr>
+        <w:tabs>
+          <w:tab w:val="num" w:pos="1440"/>
+        </w:tabs>
+        <w:ind w:left="1440" w:hanging="360"/>
+      </w:pPr>
+    </w:lvl>
+    <w:lvl w:ilvl="2" w:tentative="1">
+      <w:start w:val="1"/>
+      <w:numFmt w:val="decimal"/>
+      <w:lvlText w:val="%3."/>
+      <w:lvlJc w:val="left"/>
+      <w:pPr>
+        <w:tabs>
+          <w:tab w:val="num" w:pos="2160"/>
+        </w:tabs>
+        <w:ind w:left="2160" w:hanging="360"/>
+      </w:pPr>
+    </w:lvl>
+    <w:lvl w:ilvl="3" w:tentative="1">
+      <w:start w:val="1"/>
+      <w:numFmt w:val="decimal"/>
+      <w:lvlText w:val="%4."/>
+      <w:lvlJc w:val="left"/>
+      <w:pPr>
+        <w:tabs>
+          <w:tab w:val="num" w:pos="2880"/>
+        </w:tabs>
+        <w:ind w:left="2880" w:hanging="360"/>
+      </w:pPr>
+    </w:lvl>
+    <w:lvl w:ilvl="4" w:tentative="1">
+      <w:start w:val="1"/>
+      <w:numFmt w:val="decimal"/>
+      <w:lvlText w:val="%5."/>
+      <w:lvlJc w:val="left"/>
+      <w:pPr>
+        <w:tabs>
+          <w:tab w:val="num" w:pos="3600"/>
+        </w:tabs>
+        <w:ind w:left="3600" w:hanging="360"/>
+      </w:pPr>
+    </w:lvl>
+    <w:lvl w:ilvl="5" w:tentative="1">
+      <w:start w:val="1"/>
+      <w:numFmt w:val="decimal"/>
+      <w:lvlText w:val="%6."/>
+      <w:lvlJc w:val="left"/>
+      <w:pPr>
+        <w:tabs>
+          <w:tab w:val="num" w:pos="4320"/>
+        </w:tabs>
+        <w:ind w:left="4320" w:hanging="360"/>
+      </w:pPr>
+    </w:lvl>
+    <w:lvl w:ilvl="6" w:tentative="1">
+      <w:start w:val="1"/>
+      <w:numFmt w:val="decimal"/>
+      <w:lvlText w:val="%7."/>
+      <w:lvlJc w:val="left"/>
+      <w:pPr>
+        <w:tabs>
+          <w:tab w:val="num" w:pos="5040"/>
+        </w:tabs>
+        <w:ind w:left="5040" w:hanging="360"/>
+      </w:pPr>
+    </w:lvl>
+    <w:lvl w:ilvl="7" w:tentative="1">
+      <w:start w:val="1"/>
+      <w:numFmt w:val="decimal"/>
+      <w:lvlText w:val="%8."/>
+      <w:lvlJc w:val="left"/>
+      <w:pPr>
+        <w:tabs>
+          <w:tab w:val="num" w:pos="5760"/>
+        </w:tabs>
+        <w:ind w:left="5760" w:hanging="360"/>
+      </w:pPr>
+    </w:lvl>
+    <w:lvl w:ilvl="8" w:tentative="1">
+      <w:start w:val="1"/>
+      <w:numFmt w:val="decimal"/>
+      <w:lvlText w:val="%9."/>
+      <w:lvlJc w:val="left"/>
+      <w:pPr>
+        <w:tabs>
+          <w:tab w:val="num" w:pos="6480"/>
+        </w:tabs>
+        <w:ind w:left="6480" w:hanging="360"/>
+      </w:pPr>
+    </w:lvl>
+  </w:abstractNum>
+  <w:abstractNum w:abstractNumId="4" w15:restartNumberingAfterBreak="0">
+    <w:nsid w:val="40B47E11"/>
+    <w:multiLevelType w:val="multilevel"/>
+    <w:tmpl w:val="5E9E2AC4"/>
+    <w:lvl w:ilvl="0">
+      <w:start w:val="1"/>
+      <w:numFmt w:val="decimal"/>
+      <w:lvlText w:val="%1."/>
+      <w:lvlJc w:val="left"/>
+      <w:pPr>
+        <w:tabs>
+          <w:tab w:val="num" w:pos="720"/>
+        </w:tabs>
+        <w:ind w:left="720" w:hanging="360"/>
+      </w:pPr>
+    </w:lvl>
+    <w:lvl w:ilvl="1" w:tentative="1">
+      <w:start w:val="1"/>
+      <w:numFmt w:val="decimal"/>
+      <w:lvlText w:val="%2."/>
+      <w:lvlJc w:val="left"/>
+      <w:pPr>
+        <w:tabs>
+          <w:tab w:val="num" w:pos="1440"/>
+        </w:tabs>
+        <w:ind w:left="1440" w:hanging="360"/>
+      </w:pPr>
+    </w:lvl>
+    <w:lvl w:ilvl="2" w:tentative="1">
+      <w:start w:val="1"/>
+      <w:numFmt w:val="decimal"/>
+      <w:lvlText w:val="%3."/>
+      <w:lvlJc w:val="left"/>
+      <w:pPr>
+        <w:tabs>
+          <w:tab w:val="num" w:pos="2160"/>
+        </w:tabs>
+        <w:ind w:left="2160" w:hanging="360"/>
+      </w:pPr>
+    </w:lvl>
+    <w:lvl w:ilvl="3" w:tentative="1">
+      <w:start w:val="1"/>
+      <w:numFmt w:val="decimal"/>
+      <w:lvlText w:val="%4."/>
+      <w:lvlJc w:val="left"/>
+      <w:pPr>
+        <w:tabs>
+          <w:tab w:val="num" w:pos="2880"/>
+        </w:tabs>
+        <w:ind w:left="2880" w:hanging="360"/>
+      </w:pPr>
+    </w:lvl>
+    <w:lvl w:ilvl="4" w:tentative="1">
+      <w:start w:val="1"/>
+      <w:numFmt w:val="decimal"/>
+      <w:lvlText w:val="%5."/>
+      <w:lvlJc w:val="left"/>
+      <w:pPr>
+        <w:tabs>
+          <w:tab w:val="num" w:pos="3600"/>
+        </w:tabs>
+        <w:ind w:left="3600" w:hanging="360"/>
+      </w:pPr>
+    </w:lvl>
+    <w:lvl w:ilvl="5" w:tentative="1">
+      <w:start w:val="1"/>
+      <w:numFmt w:val="decimal"/>
+      <w:lvlText w:val="%6."/>
+      <w:lvlJc w:val="left"/>
+      <w:pPr>
+        <w:tabs>
+          <w:tab w:val="num" w:pos="4320"/>
+        </w:tabs>
+        <w:ind w:left="4320" w:hanging="360"/>
+      </w:pPr>
+    </w:lvl>
+    <w:lvl w:ilvl="6" w:tentative="1">
+      <w:start w:val="1"/>
+      <w:numFmt w:val="decimal"/>
+      <w:lvlText w:val="%7."/>
+      <w:lvlJc w:val="left"/>
+      <w:pPr>
+        <w:tabs>
+          <w:tab w:val="num" w:pos="5040"/>
+        </w:tabs>
+        <w:ind w:left="5040" w:hanging="360"/>
+      </w:pPr>
+    </w:lvl>
+    <w:lvl w:ilvl="7" w:tentative="1">
+      <w:start w:val="1"/>
+      <w:numFmt w:val="decimal"/>
+      <w:lvlText w:val="%8."/>
+      <w:lvlJc w:val="left"/>
+      <w:pPr>
+        <w:tabs>
+          <w:tab w:val="num" w:pos="5760"/>
+        </w:tabs>
+        <w:ind w:left="5760" w:hanging="360"/>
+      </w:pPr>
+    </w:lvl>
+    <w:lvl w:ilvl="8" w:tentative="1">
+      <w:start w:val="1"/>
+      <w:numFmt w:val="decimal"/>
+      <w:lvlText w:val="%9."/>
+      <w:lvlJc w:val="left"/>
+      <w:pPr>
+        <w:tabs>
+          <w:tab w:val="num" w:pos="6480"/>
+        </w:tabs>
+        <w:ind w:left="6480" w:hanging="360"/>
+      </w:pPr>
+    </w:lvl>
+  </w:abstractNum>
+  <w:abstractNum w:abstractNumId="5" w15:restartNumberingAfterBreak="0">
+    <w:nsid w:val="61DB57EA"/>
+    <w:multiLevelType w:val="hybridMultilevel"/>
+    <w:tmpl w:val="E57429E8"/>
+    <w:lvl w:ilvl="0" w:tplc="240A0001">
+      <w:start w:val="1"/>
+      <w:numFmt w:val="bullet"/>
+      <w:lvlText w:val=""/>
+      <w:lvlJc w:val="left"/>
+      <w:pPr>
+        <w:ind w:left="720" w:hanging="360"/>
+      </w:pPr>
+      <w:rPr>
+        <w:rFonts w:ascii="Symbol" w:hAnsi="Symbol" w:hint="default"/>
+      </w:rPr>
+    </w:lvl>
+    <w:lvl w:ilvl="1" w:tplc="240A0003" w:tentative="1">
+      <w:start w:val="1"/>
+      <w:numFmt w:val="bullet"/>
+      <w:lvlText w:val="o"/>
+      <w:lvlJc w:val="left"/>
+      <w:pPr>
+        <w:ind w:left="1440" w:hanging="360"/>
+      </w:pPr>
+      <w:rPr>
+        <w:rFonts w:ascii="Courier New" w:hAnsi="Courier New" w:cs="Courier New" w:hint="default"/>
+      </w:rPr>
+    </w:lvl>
+    <w:lvl w:ilvl="2" w:tplc="240A0005" w:tentative="1">
+      <w:start w:val="1"/>
+      <w:numFmt w:val="bullet"/>
+      <w:lvlText w:val=""/>
+      <w:lvlJc w:val="left"/>
+      <w:pPr>
+        <w:ind w:left="2160" w:hanging="360"/>
+      </w:pPr>
+      <w:rPr>
+        <w:rFonts w:ascii="Wingdings" w:hAnsi="Wingdings" w:hint="default"/>
+      </w:rPr>
+    </w:lvl>
+    <w:lvl w:ilvl="3" w:tplc="240A0001" w:tentative="1">
+      <w:start w:val="1"/>
+      <w:numFmt w:val="bullet"/>
+      <w:lvlText w:val=""/>
+      <w:lvlJc w:val="left"/>
+      <w:pPr>
+        <w:ind w:left="2880" w:hanging="360"/>
+      </w:pPr>
+      <w:rPr>
+        <w:rFonts w:ascii="Symbol" w:hAnsi="Symbol" w:hint="default"/>
+      </w:rPr>
+    </w:lvl>
+    <w:lvl w:ilvl="4" w:tplc="240A0003" w:tentative="1">
+      <w:start w:val="1"/>
+      <w:numFmt w:val="bullet"/>
+      <w:lvlText w:val="o"/>
+      <w:lvlJc w:val="left"/>
+      <w:pPr>
+        <w:ind w:left="3600" w:hanging="360"/>
+      </w:pPr>
+      <w:rPr>
+        <w:rFonts w:ascii="Courier New" w:hAnsi="Courier New" w:cs="Courier New" w:hint="default"/>
+      </w:rPr>
+    </w:lvl>
+    <w:lvl w:ilvl="5" w:tplc="240A0005" w:tentative="1">
+      <w:start w:val="1"/>
+      <w:numFmt w:val="bullet"/>
+      <w:lvlText w:val=""/>
+      <w:lvlJc w:val="left"/>
+      <w:pPr>
+        <w:ind w:left="4320" w:hanging="360"/>
+      </w:pPr>
+      <w:rPr>
+        <w:rFonts w:ascii="Wingdings" w:hAnsi="Wingdings" w:hint="default"/>
+      </w:rPr>
+    </w:lvl>
+    <w:lvl w:ilvl="6" w:tplc="240A0001" w:tentative="1">
+      <w:start w:val="1"/>
+      <w:numFmt w:val="bullet"/>
+      <w:lvlText w:val=""/>
+      <w:lvlJc w:val="left"/>
+      <w:pPr>
+        <w:ind w:left="5040" w:hanging="360"/>
+      </w:pPr>
+      <w:rPr>
+        <w:rFonts w:ascii="Symbol" w:hAnsi="Symbol" w:hint="default"/>
+      </w:rPr>
+    </w:lvl>
+    <w:lvl w:ilvl="7" w:tplc="240A0003" w:tentative="1">
+      <w:start w:val="1"/>
+      <w:numFmt w:val="bullet"/>
+      <w:lvlText w:val="o"/>
+      <w:lvlJc w:val="left"/>
+      <w:pPr>
+        <w:ind w:left="5760" w:hanging="360"/>
+      </w:pPr>
+      <w:rPr>
+        <w:rFonts w:ascii="Courier New" w:hAnsi="Courier New" w:cs="Courier New" w:hint="default"/>
+      </w:rPr>
+    </w:lvl>
+    <w:lvl w:ilvl="8" w:tplc="240A0005" w:tentative="1">
+      <w:start w:val="1"/>
+      <w:numFmt w:val="bullet"/>
+      <w:lvlText w:val=""/>
+      <w:lvlJc w:val="left"/>
+      <w:pPr>
+        <w:ind w:left="6480" w:hanging="360"/>
+      </w:pPr>
+      <w:rPr>
+        <w:rFonts w:ascii="Wingdings" w:hAnsi="Wingdings" w:hint="default"/>
+      </w:rPr>
+    </w:lvl>
+  </w:abstractNum>
   <w:num w:numId="1" w16cid:durableId="288828992">
     <w:abstractNumId w:val="0"/>
   </w:num>
   <w:num w:numId="2" w16cid:durableId="386880425">
-    <w:abstractNumId w:val="1"/>
+    <w:abstractNumId w:val="2"/>
   </w:num>
   <w:num w:numId="3" w16cid:durableId="1223366568">
-    <w:abstractNumId w:val="2"/>
+    <w:abstractNumId w:val="3"/>
   </w:num>
   <w:num w:numId="4" w16cid:durableId="1140196733">
-    <w:abstractNumId w:val="3"/>
+    <w:abstractNumId w:val="4"/>
   </w:num>
   <w:num w:numId="5" w16cid:durableId="355473685">
-    <w:abstractNumId w:val="4"/>
+    <w:abstractNumId w:val="5"/>
+  </w:num>
+  <w:num w:numId="6" w16cid:durableId="1821074522">
+    <w:abstractNumId w:val="1"/>
   </w:num>
 </w:numbering>
 </file>
@@ -24878,6 +25552,7 @@
   <w:style w:type="character" w:default="1" w:styleId="Fuentedeprrafopredeter">
     <w:name w:val="Default Paragraph Font"/>
     <w:uiPriority w:val="1"/>
+    <w:semiHidden/>
     <w:unhideWhenUsed/>
   </w:style>
   <w:style w:type="table" w:default="1" w:styleId="Tablanormal">

</xml_diff>